<commit_message>
Search Help,, Smart Start and Text2Sspeech
</commit_message>
<xml_diff>
--- a/Search Help.docx
+++ b/Search Help.docx
@@ -28,7 +28,15 @@
     </w:p>
     <w:p>
       <w:r>
-        <w:t>Search is an Opensim Viewer Feature. When enabled, a Destination Guide is available in the viewer. The Search boxes are enabled</w:t>
+        <w:t xml:space="preserve">Search is an Opensim Viewer Feature. When enabled, a Destination Guide is available </w:t>
+      </w:r>
+      <w:proofErr w:type="gramStart"/>
+      <w:r>
+        <w:t>in</w:t>
+      </w:r>
+      <w:proofErr w:type="gramEnd"/>
+      <w:r>
+        <w:t xml:space="preserve"> the viewer. The Search boxes are enabled</w:t>
       </w:r>
       <w:r>
         <w:t xml:space="preserve"> in Settings-Search:</w:t>
@@ -40,15 +48,13 @@
       </w:pPr>
       <w:r>
         <w:rPr>
-          <w:rFonts w:ascii="Calibri" w:hAnsi="Calibri" w:cs="Calibri"/>
           <w:noProof/>
-          <w:color w:val="000000"/>
         </w:rPr>
         <w:drawing>
-          <wp:inline distT="0" distB="0" distL="0" distR="0" wp14:anchorId="41A3867B" wp14:editId="6E8D8394">
-            <wp:extent cx="1600200" cy="1838325"/>
-            <wp:effectExtent l="0" t="0" r="0" b="9525"/>
-            <wp:docPr id="4" name="Picture 4"/>
+          <wp:inline distT="0" distB="0" distL="0" distR="0" wp14:anchorId="568CA24E" wp14:editId="0FC17F6B">
+            <wp:extent cx="1990725" cy="2752725"/>
+            <wp:effectExtent l="0" t="0" r="9525" b="9525"/>
+            <wp:docPr id="1514411746" name="Picture 1"/>
             <wp:cNvGraphicFramePr>
               <a:graphicFrameLocks xmlns:a="http://schemas.openxmlformats.org/drawingml/2006/main" noChangeAspect="1"/>
             </wp:cNvGraphicFramePr>
@@ -56,13 +62,13 @@
               <a:graphicData uri="http://schemas.openxmlformats.org/drawingml/2006/picture">
                 <pic:pic xmlns:pic="http://schemas.openxmlformats.org/drawingml/2006/picture">
                   <pic:nvPicPr>
-                    <pic:cNvPr id="0" name="Picture 3"/>
+                    <pic:cNvPr id="0" name="Picture 1"/>
                     <pic:cNvPicPr>
                       <a:picLocks noChangeAspect="1" noChangeArrowheads="1"/>
                     </pic:cNvPicPr>
                   </pic:nvPicPr>
                   <pic:blipFill>
-                    <a:blip r:embed="rId4">
+                    <a:blip r:embed="rId5">
                       <a:extLst>
                         <a:ext uri="{28A0092B-C50C-407E-A947-70E740481C1C}">
                           <a14:useLocalDpi xmlns:a14="http://schemas.microsoft.com/office/drawing/2010/main" val="0"/>
@@ -77,7 +83,7 @@
                   <pic:spPr bwMode="auto">
                     <a:xfrm>
                       <a:off x="0" y="0"/>
-                      <a:ext cx="1600200" cy="1838325"/>
+                      <a:ext cx="1990725" cy="2752725"/>
                     </a:xfrm>
                     <a:prstGeom prst="rect">
                       <a:avLst/>
@@ -95,14 +101,57 @@
       </w:r>
     </w:p>
     <w:p>
+      <w:pPr>
+        <w:pStyle w:val="ListParagraph"/>
+        <w:numPr>
+          <w:ilvl w:val="0"/>
+          <w:numId w:val="1"/>
+        </w:numPr>
+      </w:pPr>
       <w:r>
         <w:t>Local Search only uses your grid. Apache must be enabled to use this.</w:t>
       </w:r>
     </w:p>
     <w:p>
+      <w:pPr>
+        <w:pStyle w:val="ListParagraph"/>
+        <w:numPr>
+          <w:ilvl w:val="0"/>
+          <w:numId w:val="1"/>
+        </w:numPr>
+      </w:pPr>
       <w:r>
         <w:t xml:space="preserve">Global Search uses the Outworldz web site functions to search every DreamGrid, including yours. </w:t>
       </w:r>
+    </w:p>
+    <w:p>
+      <w:pPr>
+        <w:pStyle w:val="ListParagraph"/>
+        <w:numPr>
+          <w:ilvl w:val="0"/>
+          <w:numId w:val="1"/>
+        </w:numPr>
+      </w:pPr>
+      <w:r>
+        <w:t>Show Search takes you to the Global Search engine.</w:t>
+      </w:r>
+    </w:p>
+    <w:p>
+      <w:pPr>
+        <w:pStyle w:val="ListParagraph"/>
+        <w:numPr>
+          <w:ilvl w:val="0"/>
+          <w:numId w:val="1"/>
+        </w:numPr>
+      </w:pPr>
+      <w:r>
+        <w:t xml:space="preserve">Destination Guide takes you to list of Grids that are </w:t>
+      </w:r>
+      <w:proofErr w:type="gramStart"/>
+      <w:r>
+        <w:t>online</w:t>
+      </w:r>
+      <w:proofErr w:type="gramEnd"/>
     </w:p>
     <w:p>
       <w:pPr>
@@ -382,6 +431,8 @@
               </w:rPr>
               <w:t>[ </w:t>
             </w:r>
+            <w:proofErr w:type="spellStart"/>
+            <w:proofErr w:type="gramStart"/>
             <w:r>
               <w:rPr>
                 <w:rFonts w:eastAsia="Times New Roman"/>
@@ -390,12 +441,14 @@
               </w:rPr>
               <w:t>charlist</w:t>
             </w:r>
+            <w:proofErr w:type="spellEnd"/>
             <w:r>
               <w:rPr>
                 <w:rFonts w:eastAsia="Times New Roman"/>
               </w:rPr>
               <w:t> ]</w:t>
             </w:r>
+            <w:proofErr w:type="gramEnd"/>
           </w:p>
         </w:tc>
         <w:tc>
@@ -416,6 +469,7 @@
               </w:rPr>
               <w:t>Any single character in </w:t>
             </w:r>
+            <w:proofErr w:type="spellStart"/>
             <w:r>
               <w:rPr>
                 <w:rFonts w:eastAsia="Times New Roman"/>
@@ -424,6 +478,7 @@
               </w:rPr>
               <w:t>charlist</w:t>
             </w:r>
+            <w:proofErr w:type="spellEnd"/>
           </w:p>
         </w:tc>
       </w:tr>
@@ -446,6 +501,8 @@
               </w:rPr>
               <w:t>[! </w:t>
             </w:r>
+            <w:proofErr w:type="spellStart"/>
+            <w:proofErr w:type="gramStart"/>
             <w:r>
               <w:rPr>
                 <w:rFonts w:eastAsia="Times New Roman"/>
@@ -454,12 +511,14 @@
               </w:rPr>
               <w:t>charlist</w:t>
             </w:r>
+            <w:proofErr w:type="spellEnd"/>
             <w:r>
               <w:rPr>
                 <w:rFonts w:eastAsia="Times New Roman"/>
               </w:rPr>
               <w:t> ]</w:t>
             </w:r>
+            <w:proofErr w:type="gramEnd"/>
           </w:p>
         </w:tc>
         <w:tc>
@@ -480,6 +539,7 @@
               </w:rPr>
               <w:t>Any single character not in </w:t>
             </w:r>
+            <w:proofErr w:type="spellStart"/>
             <w:r>
               <w:rPr>
                 <w:rFonts w:eastAsia="Times New Roman"/>
@@ -488,6 +548,7 @@
               </w:rPr>
               <w:t>charlist</w:t>
             </w:r>
+            <w:proofErr w:type="spellEnd"/>
           </w:p>
         </w:tc>
       </w:tr>
@@ -501,6 +562,127 @@
     </w:sectPr>
   </w:body>
 </w:document>
+</file>
+
+<file path=word/numbering.xml><?xml version="1.0" encoding="utf-8"?>
+<w:numbering xmlns:wpc="http://schemas.microsoft.com/office/word/2010/wordprocessingCanvas" xmlns:cx="http://schemas.microsoft.com/office/drawing/2014/chartex" xmlns:cx1="http://schemas.microsoft.com/office/drawing/2015/9/8/chartex" xmlns:cx2="http://schemas.microsoft.com/office/drawing/2015/10/21/chartex" xmlns:cx3="http://schemas.microsoft.com/office/drawing/2016/5/9/chartex" xmlns:cx4="http://schemas.microsoft.com/office/drawing/2016/5/10/chartex" xmlns:cx5="http://schemas.microsoft.com/office/drawing/2016/5/11/chartex" xmlns:cx6="http://schemas.microsoft.com/office/drawing/2016/5/12/chartex" xmlns:cx7="http://schemas.microsoft.com/office/drawing/2016/5/13/chartex" xmlns:cx8="http://schemas.microsoft.com/office/drawing/2016/5/14/chartex" xmlns:mc="http://schemas.openxmlformats.org/markup-compatibility/2006" xmlns:aink="http://schemas.microsoft.com/office/drawing/2016/ink" xmlns:am3d="http://schemas.microsoft.com/office/drawing/2017/model3d" xmlns:o="urn:schemas-microsoft-com:office:office" xmlns:oel="http://schemas.microsoft.com/office/2019/extlst" xmlns:r="http://schemas.openxmlformats.org/officeDocument/2006/relationships" xmlns:m="http://schemas.openxmlformats.org/officeDocument/2006/math" xmlns:v="urn:schemas-microsoft-com:vml" xmlns:wp14="http://schemas.microsoft.com/office/word/2010/wordprocessingDrawing" xmlns:wp="http://schemas.openxmlformats.org/drawingml/2006/wordprocessingDrawing" xmlns:w10="urn:schemas-microsoft-com:office:word" xmlns:w="http://schemas.openxmlformats.org/wordprocessingml/2006/main" xmlns:w14="http://schemas.microsoft.com/office/word/2010/wordml" xmlns:w15="http://schemas.microsoft.com/office/word/2012/wordml" xmlns:w16cex="http://schemas.microsoft.com/office/word/2018/wordml/cex" xmlns:w16cid="http://schemas.microsoft.com/office/word/2016/wordml/cid" xmlns:w16="http://schemas.microsoft.com/office/word/2018/wordml" xmlns:w16sdtdh="http://schemas.microsoft.com/office/word/2020/wordml/sdtdatahash" xmlns:w16se="http://schemas.microsoft.com/office/word/2015/wordml/symex" xmlns:wpg="http://schemas.microsoft.com/office/word/2010/wordprocessingGroup" xmlns:wpi="http://schemas.microsoft.com/office/word/2010/wordprocessingInk" xmlns:wne="http://schemas.microsoft.com/office/word/2006/wordml" xmlns:wps="http://schemas.microsoft.com/office/word/2010/wordprocessingShape" mc:Ignorable="w14 w15 w16se w16cid w16 w16cex w16sdtdh wp14">
+  <w:abstractNum w:abstractNumId="0" w15:restartNumberingAfterBreak="0">
+    <w:nsid w:val="32E112A7"/>
+    <w:multiLevelType w:val="hybridMultilevel"/>
+    <w:tmpl w:val="8E7CA2A4"/>
+    <w:lvl w:ilvl="0" w:tplc="04090001">
+      <w:start w:val="1"/>
+      <w:numFmt w:val="bullet"/>
+      <w:lvlText w:val=""/>
+      <w:lvlJc w:val="left"/>
+      <w:pPr>
+        <w:ind w:left="720" w:hanging="360"/>
+      </w:pPr>
+      <w:rPr>
+        <w:rFonts w:ascii="Symbol" w:hAnsi="Symbol" w:hint="default"/>
+      </w:rPr>
+    </w:lvl>
+    <w:lvl w:ilvl="1" w:tplc="04090003" w:tentative="1">
+      <w:start w:val="1"/>
+      <w:numFmt w:val="bullet"/>
+      <w:lvlText w:val="o"/>
+      <w:lvlJc w:val="left"/>
+      <w:pPr>
+        <w:ind w:left="1440" w:hanging="360"/>
+      </w:pPr>
+      <w:rPr>
+        <w:rFonts w:ascii="Courier New" w:hAnsi="Courier New" w:cs="Courier New" w:hint="default"/>
+      </w:rPr>
+    </w:lvl>
+    <w:lvl w:ilvl="2" w:tplc="04090005" w:tentative="1">
+      <w:start w:val="1"/>
+      <w:numFmt w:val="bullet"/>
+      <w:lvlText w:val=""/>
+      <w:lvlJc w:val="left"/>
+      <w:pPr>
+        <w:ind w:left="2160" w:hanging="360"/>
+      </w:pPr>
+      <w:rPr>
+        <w:rFonts w:ascii="Wingdings" w:hAnsi="Wingdings" w:hint="default"/>
+      </w:rPr>
+    </w:lvl>
+    <w:lvl w:ilvl="3" w:tplc="04090001" w:tentative="1">
+      <w:start w:val="1"/>
+      <w:numFmt w:val="bullet"/>
+      <w:lvlText w:val=""/>
+      <w:lvlJc w:val="left"/>
+      <w:pPr>
+        <w:ind w:left="2880" w:hanging="360"/>
+      </w:pPr>
+      <w:rPr>
+        <w:rFonts w:ascii="Symbol" w:hAnsi="Symbol" w:hint="default"/>
+      </w:rPr>
+    </w:lvl>
+    <w:lvl w:ilvl="4" w:tplc="04090003" w:tentative="1">
+      <w:start w:val="1"/>
+      <w:numFmt w:val="bullet"/>
+      <w:lvlText w:val="o"/>
+      <w:lvlJc w:val="left"/>
+      <w:pPr>
+        <w:ind w:left="3600" w:hanging="360"/>
+      </w:pPr>
+      <w:rPr>
+        <w:rFonts w:ascii="Courier New" w:hAnsi="Courier New" w:cs="Courier New" w:hint="default"/>
+      </w:rPr>
+    </w:lvl>
+    <w:lvl w:ilvl="5" w:tplc="04090005" w:tentative="1">
+      <w:start w:val="1"/>
+      <w:numFmt w:val="bullet"/>
+      <w:lvlText w:val=""/>
+      <w:lvlJc w:val="left"/>
+      <w:pPr>
+        <w:ind w:left="4320" w:hanging="360"/>
+      </w:pPr>
+      <w:rPr>
+        <w:rFonts w:ascii="Wingdings" w:hAnsi="Wingdings" w:hint="default"/>
+      </w:rPr>
+    </w:lvl>
+    <w:lvl w:ilvl="6" w:tplc="04090001" w:tentative="1">
+      <w:start w:val="1"/>
+      <w:numFmt w:val="bullet"/>
+      <w:lvlText w:val=""/>
+      <w:lvlJc w:val="left"/>
+      <w:pPr>
+        <w:ind w:left="5040" w:hanging="360"/>
+      </w:pPr>
+      <w:rPr>
+        <w:rFonts w:ascii="Symbol" w:hAnsi="Symbol" w:hint="default"/>
+      </w:rPr>
+    </w:lvl>
+    <w:lvl w:ilvl="7" w:tplc="04090003" w:tentative="1">
+      <w:start w:val="1"/>
+      <w:numFmt w:val="bullet"/>
+      <w:lvlText w:val="o"/>
+      <w:lvlJc w:val="left"/>
+      <w:pPr>
+        <w:ind w:left="5760" w:hanging="360"/>
+      </w:pPr>
+      <w:rPr>
+        <w:rFonts w:ascii="Courier New" w:hAnsi="Courier New" w:cs="Courier New" w:hint="default"/>
+      </w:rPr>
+    </w:lvl>
+    <w:lvl w:ilvl="8" w:tplc="04090005" w:tentative="1">
+      <w:start w:val="1"/>
+      <w:numFmt w:val="bullet"/>
+      <w:lvlText w:val=""/>
+      <w:lvlJc w:val="left"/>
+      <w:pPr>
+        <w:ind w:left="6480" w:hanging="360"/>
+      </w:pPr>
+      <w:rPr>
+        <w:rFonts w:ascii="Wingdings" w:hAnsi="Wingdings" w:hint="default"/>
+      </w:rPr>
+    </w:lvl>
+  </w:abstractNum>
+  <w:num w:numId="1" w16cid:durableId="106773675">
+    <w:abstractNumId w:val="0"/>
+  </w:num>
+</w:numbering>
 </file>
 
 <file path=word/styles.xml><?xml version="1.0" encoding="utf-8"?>
@@ -1932,6 +2114,17 @@
       <w:outlineLvl w:val="9"/>
     </w:pPr>
   </w:style>
+  <w:style w:type="paragraph" w:styleId="ListParagraph">
+    <w:name w:val="List Paragraph"/>
+    <w:basedOn w:val="Normal"/>
+    <w:uiPriority w:val="34"/>
+    <w:qFormat/>
+    <w:rsid w:val="00FC3362"/>
+    <w:pPr>
+      <w:ind w:left="720"/>
+      <w:contextualSpacing/>
+    </w:pPr>
+  </w:style>
 </w:styles>
 </file>
 

</xml_diff>